<commit_message>
elimacion de comentarios, no se ha terminado la paginacion, adicion de metodos
</commit_message>
<xml_diff>
--- a/bd/recuperar-mysql.docx
+++ b/bd/recuperar-mysql.docx
@@ -1,6 +1,6 @@
 
 <file path=word/document.xml><?xml version="1.0" encoding="utf-8"?>
-<w:document xmlns:wpc="http://schemas.microsoft.com/office/word/2010/wordprocessingCanvas" xmlns:cx="http://schemas.microsoft.com/office/drawing/2014/chartex" xmlns:cx1="http://schemas.microsoft.com/office/drawing/2015/9/8/chartex" xmlns:cx2="http://schemas.microsoft.com/office/drawing/2015/10/21/chartex" xmlns:cx3="http://schemas.microsoft.com/office/drawing/2016/5/9/chartex" xmlns:cx4="http://schemas.microsoft.com/office/drawing/2016/5/10/chartex" xmlns:cx5="http://schemas.microsoft.com/office/drawing/2016/5/11/chartex" xmlns:cx6="http://schemas.microsoft.com/office/drawing/2016/5/12/chartex" xmlns:cx7="http://schemas.microsoft.com/office/drawing/2016/5/13/chartex" xmlns:cx8="http://schemas.microsoft.com/office/drawing/2016/5/14/chartex" xmlns:mc="http://schemas.openxmlformats.org/markup-compatibility/2006" xmlns:aink="http://schemas.microsoft.com/office/drawing/2016/ink" xmlns:am3d="http://schemas.microsoft.com/office/drawing/2017/model3d" xmlns:o="urn:schemas-microsoft-com:office:office" xmlns:r="http://schemas.openxmlformats.org/officeDocument/2006/relationships" xmlns:m="http://schemas.openxmlformats.org/officeDocument/2006/math" xmlns:v="urn:schemas-microsoft-com:vml" xmlns:wp14="http://schemas.microsoft.com/office/word/2010/wordprocessingDrawing" xmlns:wp="http://schemas.openxmlformats.org/drawingml/2006/wordprocessingDrawing" xmlns:w10="urn:schemas-microsoft-com:office:word" xmlns:w="http://schemas.openxmlformats.org/wordprocessingml/2006/main" xmlns:w14="http://schemas.microsoft.com/office/word/2010/wordml" xmlns:w15="http://schemas.microsoft.com/office/word/2012/wordml" xmlns:w16cex="http://schemas.microsoft.com/office/word/2018/wordml/cex" xmlns:w16cid="http://schemas.microsoft.com/office/word/2016/wordml/cid" xmlns:w16="http://schemas.microsoft.com/office/word/2018/wordml" xmlns:w16se="http://schemas.microsoft.com/office/word/2015/wordml/symex" xmlns:wpg="http://schemas.microsoft.com/office/word/2010/wordprocessingGroup" xmlns:wpi="http://schemas.microsoft.com/office/word/2010/wordprocessingInk" xmlns:wne="http://schemas.microsoft.com/office/word/2006/wordml" xmlns:wps="http://schemas.microsoft.com/office/word/2010/wordprocessingShape" mc:Ignorable="w14 w15 w16se w16cid w16 w16cex wp14">
+<w:document xmlns:wpc="http://schemas.microsoft.com/office/word/2010/wordprocessingCanvas" xmlns:cx="http://schemas.microsoft.com/office/drawing/2014/chartex" xmlns:cx1="http://schemas.microsoft.com/office/drawing/2015/9/8/chartex" xmlns:cx2="http://schemas.microsoft.com/office/drawing/2015/10/21/chartex" xmlns:cx3="http://schemas.microsoft.com/office/drawing/2016/5/9/chartex" xmlns:cx4="http://schemas.microsoft.com/office/drawing/2016/5/10/chartex" xmlns:cx5="http://schemas.microsoft.com/office/drawing/2016/5/11/chartex" xmlns:cx6="http://schemas.microsoft.com/office/drawing/2016/5/12/chartex" xmlns:cx7="http://schemas.microsoft.com/office/drawing/2016/5/13/chartex" xmlns:cx8="http://schemas.microsoft.com/office/drawing/2016/5/14/chartex" xmlns:mc="http://schemas.openxmlformats.org/markup-compatibility/2006" xmlns:aink="http://schemas.microsoft.com/office/drawing/2016/ink" xmlns:am3d="http://schemas.microsoft.com/office/drawing/2017/model3d" xmlns:o="urn:schemas-microsoft-com:office:office" xmlns:r="http://schemas.openxmlformats.org/officeDocument/2006/relationships" xmlns:m="http://schemas.openxmlformats.org/officeDocument/2006/math" xmlns:v="urn:schemas-microsoft-com:vml" xmlns:wp14="http://schemas.microsoft.com/office/word/2010/wordprocessingDrawing" xmlns:wp="http://schemas.openxmlformats.org/drawingml/2006/wordprocessingDrawing" xmlns:w10="urn:schemas-microsoft-com:office:word" xmlns:w="http://schemas.openxmlformats.org/wordprocessingml/2006/main" xmlns:w14="http://schemas.microsoft.com/office/word/2010/wordml" xmlns:w15="http://schemas.microsoft.com/office/word/2012/wordml" xmlns:w16cex="http://schemas.microsoft.com/office/word/2018/wordml/cex" xmlns:w16cid="http://schemas.microsoft.com/office/word/2016/wordml/cid" xmlns:w16="http://schemas.microsoft.com/office/word/2018/wordml" xmlns:w16sdtdh="http://schemas.microsoft.com/office/word/2020/wordml/sdtdatahash" xmlns:w16se="http://schemas.microsoft.com/office/word/2015/wordml/symex" xmlns:wpg="http://schemas.microsoft.com/office/word/2010/wordprocessingGroup" xmlns:wpi="http://schemas.microsoft.com/office/word/2010/wordprocessingInk" xmlns:wne="http://schemas.microsoft.com/office/word/2006/wordml" xmlns:wps="http://schemas.microsoft.com/office/word/2010/wordprocessingShape" mc:Ignorable="w14 w15 w16se w16cid w16 w16cex w16sdtdh wp14">
   <w:body>
     <w:tbl>
       <w:tblPr>
@@ -57,29 +57,8 @@
               </w:numPr>
             </w:pPr>
             <w:r>
-              <w:t>https://</w:t>
+              <w:t>https://www.youtube.com/watch?v=ANdFThQIilQ</w:t>
             </w:r>
-            <w:proofErr w:type="spellStart"/>
-            <w:r>
-              <w:t>www.youtube.com</w:t>
-            </w:r>
-            <w:proofErr w:type="spellEnd"/>
-            <w:r>
-              <w:t>/</w:t>
-            </w:r>
-            <w:proofErr w:type="spellStart"/>
-            <w:r>
-              <w:t>watch?v</w:t>
-            </w:r>
-            <w:proofErr w:type="spellEnd"/>
-            <w:r>
-              <w:t>=</w:t>
-            </w:r>
-            <w:proofErr w:type="spellStart"/>
-            <w:r>
-              <w:t>ANdFThQIilQ</w:t>
-            </w:r>
-            <w:proofErr w:type="spellEnd"/>
           </w:p>
         </w:tc>
       </w:tr>
@@ -140,6 +119,212 @@
       </w:tr>
     </w:tbl>
     <w:p/>
+    <w:p>
+      <w:pPr>
+        <w:spacing w:after="0" w:line="240" w:lineRule="auto"/>
+      </w:pPr>
+      <w:r>
+        <w:t>Para solucionar:</w:t>
+      </w:r>
+    </w:p>
+    <w:p>
+      <w:pPr>
+        <w:pStyle w:val="Prrafodelista"/>
+        <w:numPr>
+          <w:ilvl w:val="0"/>
+          <w:numId w:val="2"/>
+        </w:numPr>
+        <w:spacing w:after="0" w:line="240" w:lineRule="auto"/>
+        <w:ind w:left="426" w:hanging="284"/>
+      </w:pPr>
+      <w:r>
+        <w:t>Dar click al botón logs, clic browser(Se abre el explorador, directorio de bases de datos mysql/data).</w:t>
+      </w:r>
+    </w:p>
+    <w:p>
+      <w:pPr>
+        <w:pStyle w:val="Prrafodelista"/>
+        <w:numPr>
+          <w:ilvl w:val="0"/>
+          <w:numId w:val="2"/>
+        </w:numPr>
+        <w:spacing w:after="0" w:line="240" w:lineRule="auto"/>
+        <w:ind w:left="426" w:hanging="284"/>
+      </w:pPr>
+      <w:r>
+        <w:t>Subir un nivel de la carpeta(quedamos en la carpeta mysql).</w:t>
+      </w:r>
+    </w:p>
+    <w:p>
+      <w:pPr>
+        <w:pStyle w:val="Prrafodelista"/>
+        <w:numPr>
+          <w:ilvl w:val="0"/>
+          <w:numId w:val="2"/>
+        </w:numPr>
+        <w:spacing w:after="0" w:line="240" w:lineRule="auto"/>
+        <w:ind w:left="426" w:hanging="284"/>
+      </w:pPr>
+      <w:r>
+        <w:t>Crear una copia comprimida de la carpeta data(Dar click-derecho en la carpeta data, añadir al archivo…</w:t>
+      </w:r>
+      <w:r>
+        <w:t>)</w:t>
+      </w:r>
+    </w:p>
+    <w:p>
+      <w:pPr>
+        <w:pStyle w:val="Prrafodelista"/>
+        <w:numPr>
+          <w:ilvl w:val="0"/>
+          <w:numId w:val="2"/>
+        </w:numPr>
+        <w:spacing w:after="0" w:line="240" w:lineRule="auto"/>
+        <w:ind w:left="426" w:hanging="284"/>
+      </w:pPr>
+      <w:r>
+        <w:t>Cambiar el nombre a la carpeta data</w:t>
+      </w:r>
+      <w:r>
+        <w:t xml:space="preserve">(ejemplo </w:t>
+      </w:r>
+      <w:r>
+        <w:rPr>
+          <w:b/>
+          <w:bCs/>
+        </w:rPr>
+        <w:t>data-copias</w:t>
+      </w:r>
+      <w:r>
+        <w:t>)</w:t>
+      </w:r>
+      <w:r>
+        <w:t>.</w:t>
+      </w:r>
+    </w:p>
+    <w:p>
+      <w:pPr>
+        <w:pStyle w:val="Prrafodelista"/>
+        <w:numPr>
+          <w:ilvl w:val="0"/>
+          <w:numId w:val="2"/>
+        </w:numPr>
+        <w:spacing w:after="0" w:line="240" w:lineRule="auto"/>
+        <w:ind w:left="426" w:hanging="284"/>
+      </w:pPr>
+      <w:r>
+        <w:t>Crear otra carpeta con el nombre de Data.</w:t>
+      </w:r>
+    </w:p>
+    <w:p>
+      <w:pPr>
+        <w:pStyle w:val="Prrafodelista"/>
+        <w:numPr>
+          <w:ilvl w:val="0"/>
+          <w:numId w:val="2"/>
+        </w:numPr>
+        <w:spacing w:after="0" w:line="240" w:lineRule="auto"/>
+        <w:ind w:left="426" w:hanging="284"/>
+      </w:pPr>
+      <w:r>
+        <w:t>Copiar todos los archivos de la carpeta Backup, a la carpeta data(la creada).</w:t>
+      </w:r>
+    </w:p>
+    <w:p>
+      <w:pPr>
+        <w:pStyle w:val="Prrafodelista"/>
+        <w:numPr>
+          <w:ilvl w:val="0"/>
+          <w:numId w:val="2"/>
+        </w:numPr>
+        <w:spacing w:after="0" w:line="240" w:lineRule="auto"/>
+        <w:ind w:left="426" w:hanging="284"/>
+      </w:pPr>
+      <w:r>
+        <w:t>YA TIENE que funcionar el mysql desde el xampp</w:t>
+      </w:r>
+    </w:p>
+    <w:p>
+      <w:pPr>
+        <w:pStyle w:val="Prrafodelista"/>
+        <w:numPr>
+          <w:ilvl w:val="0"/>
+          <w:numId w:val="2"/>
+        </w:numPr>
+        <w:spacing w:after="0" w:line="240" w:lineRule="auto"/>
+        <w:ind w:left="426" w:hanging="284"/>
+      </w:pPr>
+      <w:r>
+        <w:t xml:space="preserve">Ahora, se pasan(copiar o mover) </w:t>
+      </w:r>
+      <w:r>
+        <w:t xml:space="preserve">las carpetas de las bases de datos que están </w:t>
+      </w:r>
+      <w:r>
+        <w:rPr>
+          <w:b/>
+          <w:bCs/>
+        </w:rPr>
+        <w:t>data-copias</w:t>
+      </w:r>
+      <w:r>
+        <w:t xml:space="preserve"> a la nueva carpeta data.</w:t>
+      </w:r>
+    </w:p>
+    <w:p>
+      <w:pPr>
+        <w:pStyle w:val="Prrafodelista"/>
+        <w:numPr>
+          <w:ilvl w:val="0"/>
+          <w:numId w:val="2"/>
+        </w:numPr>
+        <w:spacing w:after="0" w:line="240" w:lineRule="auto"/>
+        <w:ind w:left="426" w:hanging="284"/>
+      </w:pPr>
+      <w:r>
+        <w:t>Copiar o mover los archivos(</w:t>
+      </w:r>
+      <w:r>
+        <w:rPr>
+          <w:b/>
+          <w:bCs/>
+        </w:rPr>
+        <w:t>i</w:t>
+      </w:r>
+      <w:r>
+        <w:rPr>
+          <w:b/>
+          <w:bCs/>
+        </w:rPr>
+        <w:t>bdata1, ib_logfile0, ib_logfile1</w:t>
+      </w:r>
+      <w:r>
+        <w:rPr>
+          <w:b/>
+          <w:bCs/>
+        </w:rPr>
+        <w:t>, en caso de haber otros archivos ib_logfile incluirlos en la copia o mover</w:t>
+      </w:r>
+      <w:r>
+        <w:t>)</w:t>
+      </w:r>
+      <w:r>
+        <w:t xml:space="preserve"> a la nueva carpeta data.</w:t>
+      </w:r>
+    </w:p>
+    <w:p>
+      <w:pPr>
+        <w:spacing w:before="240" w:after="0" w:line="240" w:lineRule="auto"/>
+      </w:pPr>
+    </w:p>
+    <w:p>
+      <w:pPr>
+        <w:spacing w:before="240" w:after="0" w:line="240" w:lineRule="auto"/>
+      </w:pPr>
+      <w:r>
+        <w:tab/>
+      </w:r>
+    </w:p>
     <w:sectPr>
       <w:pgSz w:w="11906" w:h="16838"/>
       <w:pgMar w:top="1417" w:right="1701" w:bottom="1417" w:left="1701" w:header="708" w:footer="708" w:gutter="0"/>
@@ -151,8 +336,94 @@
 </file>
 
 <file path=word/numbering.xml><?xml version="1.0" encoding="utf-8"?>
-<w:numbering xmlns:wpc="http://schemas.microsoft.com/office/word/2010/wordprocessingCanvas" xmlns:cx="http://schemas.microsoft.com/office/drawing/2014/chartex" xmlns:cx1="http://schemas.microsoft.com/office/drawing/2015/9/8/chartex" xmlns:cx2="http://schemas.microsoft.com/office/drawing/2015/10/21/chartex" xmlns:cx3="http://schemas.microsoft.com/office/drawing/2016/5/9/chartex" xmlns:cx4="http://schemas.microsoft.com/office/drawing/2016/5/10/chartex" xmlns:cx5="http://schemas.microsoft.com/office/drawing/2016/5/11/chartex" xmlns:cx6="http://schemas.microsoft.com/office/drawing/2016/5/12/chartex" xmlns:cx7="http://schemas.microsoft.com/office/drawing/2016/5/13/chartex" xmlns:cx8="http://schemas.microsoft.com/office/drawing/2016/5/14/chartex" xmlns:mc="http://schemas.openxmlformats.org/markup-compatibility/2006" xmlns:aink="http://schemas.microsoft.com/office/drawing/2016/ink" xmlns:am3d="http://schemas.microsoft.com/office/drawing/2017/model3d" xmlns:o="urn:schemas-microsoft-com:office:office" xmlns:r="http://schemas.openxmlformats.org/officeDocument/2006/relationships" xmlns:m="http://schemas.openxmlformats.org/officeDocument/2006/math" xmlns:v="urn:schemas-microsoft-com:vml" xmlns:wp14="http://schemas.microsoft.com/office/word/2010/wordprocessingDrawing" xmlns:wp="http://schemas.openxmlformats.org/drawingml/2006/wordprocessingDrawing" xmlns:w10="urn:schemas-microsoft-com:office:word" xmlns:w="http://schemas.openxmlformats.org/wordprocessingml/2006/main" xmlns:w14="http://schemas.microsoft.com/office/word/2010/wordml" xmlns:w15="http://schemas.microsoft.com/office/word/2012/wordml" xmlns:w16cex="http://schemas.microsoft.com/office/word/2018/wordml/cex" xmlns:w16cid="http://schemas.microsoft.com/office/word/2016/wordml/cid" xmlns:w16="http://schemas.microsoft.com/office/word/2018/wordml" xmlns:w16se="http://schemas.microsoft.com/office/word/2015/wordml/symex" xmlns:wpg="http://schemas.microsoft.com/office/word/2010/wordprocessingGroup" xmlns:wpi="http://schemas.microsoft.com/office/word/2010/wordprocessingInk" xmlns:wne="http://schemas.microsoft.com/office/word/2006/wordml" xmlns:wps="http://schemas.microsoft.com/office/word/2010/wordprocessingShape" mc:Ignorable="w14 w15 w16se w16cid w16 w16cex wp14">
+<w:numbering xmlns:wpc="http://schemas.microsoft.com/office/word/2010/wordprocessingCanvas" xmlns:cx="http://schemas.microsoft.com/office/drawing/2014/chartex" xmlns:cx1="http://schemas.microsoft.com/office/drawing/2015/9/8/chartex" xmlns:cx2="http://schemas.microsoft.com/office/drawing/2015/10/21/chartex" xmlns:cx3="http://schemas.microsoft.com/office/drawing/2016/5/9/chartex" xmlns:cx4="http://schemas.microsoft.com/office/drawing/2016/5/10/chartex" xmlns:cx5="http://schemas.microsoft.com/office/drawing/2016/5/11/chartex" xmlns:cx6="http://schemas.microsoft.com/office/drawing/2016/5/12/chartex" xmlns:cx7="http://schemas.microsoft.com/office/drawing/2016/5/13/chartex" xmlns:cx8="http://schemas.microsoft.com/office/drawing/2016/5/14/chartex" xmlns:mc="http://schemas.openxmlformats.org/markup-compatibility/2006" xmlns:aink="http://schemas.microsoft.com/office/drawing/2016/ink" xmlns:am3d="http://schemas.microsoft.com/office/drawing/2017/model3d" xmlns:o="urn:schemas-microsoft-com:office:office" xmlns:r="http://schemas.openxmlformats.org/officeDocument/2006/relationships" xmlns:m="http://schemas.openxmlformats.org/officeDocument/2006/math" xmlns:v="urn:schemas-microsoft-com:vml" xmlns:wp14="http://schemas.microsoft.com/office/word/2010/wordprocessingDrawing" xmlns:wp="http://schemas.openxmlformats.org/drawingml/2006/wordprocessingDrawing" xmlns:w10="urn:schemas-microsoft-com:office:word" xmlns:w="http://schemas.openxmlformats.org/wordprocessingml/2006/main" xmlns:w14="http://schemas.microsoft.com/office/word/2010/wordml" xmlns:w15="http://schemas.microsoft.com/office/word/2012/wordml" xmlns:w16cex="http://schemas.microsoft.com/office/word/2018/wordml/cex" xmlns:w16cid="http://schemas.microsoft.com/office/word/2016/wordml/cid" xmlns:w16="http://schemas.microsoft.com/office/word/2018/wordml" xmlns:w16sdtdh="http://schemas.microsoft.com/office/word/2020/wordml/sdtdatahash" xmlns:w16se="http://schemas.microsoft.com/office/word/2015/wordml/symex" xmlns:wpg="http://schemas.microsoft.com/office/word/2010/wordprocessingGroup" xmlns:wpi="http://schemas.microsoft.com/office/word/2010/wordprocessingInk" xmlns:wne="http://schemas.microsoft.com/office/word/2006/wordml" xmlns:wps="http://schemas.microsoft.com/office/word/2010/wordprocessingShape" mc:Ignorable="w14 w15 w16se w16cid w16 w16cex w16sdtdh wp14">
   <w:abstractNum w:abstractNumId="0" w15:restartNumberingAfterBreak="0">
+    <w:nsid w:val="0B9B78F0"/>
+    <w:multiLevelType w:val="hybridMultilevel"/>
+    <w:tmpl w:val="9F1EB854"/>
+    <w:lvl w:ilvl="0" w:tplc="0C0A000F">
+      <w:start w:val="1"/>
+      <w:numFmt w:val="decimal"/>
+      <w:lvlText w:val="%1."/>
+      <w:lvlJc w:val="left"/>
+      <w:pPr>
+        <w:ind w:left="720" w:hanging="360"/>
+      </w:pPr>
+    </w:lvl>
+    <w:lvl w:ilvl="1" w:tplc="0C0A0019" w:tentative="1">
+      <w:start w:val="1"/>
+      <w:numFmt w:val="lowerLetter"/>
+      <w:lvlText w:val="%2."/>
+      <w:lvlJc w:val="left"/>
+      <w:pPr>
+        <w:ind w:left="1440" w:hanging="360"/>
+      </w:pPr>
+    </w:lvl>
+    <w:lvl w:ilvl="2" w:tplc="0C0A001B" w:tentative="1">
+      <w:start w:val="1"/>
+      <w:numFmt w:val="lowerRoman"/>
+      <w:lvlText w:val="%3."/>
+      <w:lvlJc w:val="right"/>
+      <w:pPr>
+        <w:ind w:left="2160" w:hanging="180"/>
+      </w:pPr>
+    </w:lvl>
+    <w:lvl w:ilvl="3" w:tplc="0C0A000F" w:tentative="1">
+      <w:start w:val="1"/>
+      <w:numFmt w:val="decimal"/>
+      <w:lvlText w:val="%4."/>
+      <w:lvlJc w:val="left"/>
+      <w:pPr>
+        <w:ind w:left="2880" w:hanging="360"/>
+      </w:pPr>
+    </w:lvl>
+    <w:lvl w:ilvl="4" w:tplc="0C0A0019" w:tentative="1">
+      <w:start w:val="1"/>
+      <w:numFmt w:val="lowerLetter"/>
+      <w:lvlText w:val="%5."/>
+      <w:lvlJc w:val="left"/>
+      <w:pPr>
+        <w:ind w:left="3600" w:hanging="360"/>
+      </w:pPr>
+    </w:lvl>
+    <w:lvl w:ilvl="5" w:tplc="0C0A001B" w:tentative="1">
+      <w:start w:val="1"/>
+      <w:numFmt w:val="lowerRoman"/>
+      <w:lvlText w:val="%6."/>
+      <w:lvlJc w:val="right"/>
+      <w:pPr>
+        <w:ind w:left="4320" w:hanging="180"/>
+      </w:pPr>
+    </w:lvl>
+    <w:lvl w:ilvl="6" w:tplc="0C0A000F" w:tentative="1">
+      <w:start w:val="1"/>
+      <w:numFmt w:val="decimal"/>
+      <w:lvlText w:val="%7."/>
+      <w:lvlJc w:val="left"/>
+      <w:pPr>
+        <w:ind w:left="5040" w:hanging="360"/>
+      </w:pPr>
+    </w:lvl>
+    <w:lvl w:ilvl="7" w:tplc="0C0A0019" w:tentative="1">
+      <w:start w:val="1"/>
+      <w:numFmt w:val="lowerLetter"/>
+      <w:lvlText w:val="%8."/>
+      <w:lvlJc w:val="left"/>
+      <w:pPr>
+        <w:ind w:left="5760" w:hanging="360"/>
+      </w:pPr>
+    </w:lvl>
+    <w:lvl w:ilvl="8" w:tplc="0C0A001B" w:tentative="1">
+      <w:start w:val="1"/>
+      <w:numFmt w:val="lowerRoman"/>
+      <w:lvlText w:val="%9."/>
+      <w:lvlJc w:val="right"/>
+      <w:pPr>
+        <w:ind w:left="6480" w:hanging="180"/>
+      </w:pPr>
+    </w:lvl>
+  </w:abstractNum>
+  <w:abstractNum w:abstractNumId="1" w15:restartNumberingAfterBreak="0">
     <w:nsid w:val="186B7C1C"/>
     <w:multiLevelType w:val="hybridMultilevel"/>
     <w:tmpl w:val="43C2B41A"/>
@@ -266,13 +537,16 @@
     </w:lvl>
   </w:abstractNum>
   <w:num w:numId="1">
+    <w:abstractNumId w:val="1"/>
+  </w:num>
+  <w:num w:numId="2">
     <w:abstractNumId w:val="0"/>
   </w:num>
 </w:numbering>
 </file>
 
 <file path=word/styles.xml><?xml version="1.0" encoding="utf-8"?>
-<w:styles xmlns:mc="http://schemas.openxmlformats.org/markup-compatibility/2006" xmlns:r="http://schemas.openxmlformats.org/officeDocument/2006/relationships" xmlns:w="http://schemas.openxmlformats.org/wordprocessingml/2006/main" xmlns:w14="http://schemas.microsoft.com/office/word/2010/wordml" xmlns:w15="http://schemas.microsoft.com/office/word/2012/wordml" xmlns:w16cex="http://schemas.microsoft.com/office/word/2018/wordml/cex" xmlns:w16cid="http://schemas.microsoft.com/office/word/2016/wordml/cid" xmlns:w16="http://schemas.microsoft.com/office/word/2018/wordml" xmlns:w16se="http://schemas.microsoft.com/office/word/2015/wordml/symex" mc:Ignorable="w14 w15 w16se w16cid w16 w16cex">
+<w:styles xmlns:mc="http://schemas.openxmlformats.org/markup-compatibility/2006" xmlns:r="http://schemas.openxmlformats.org/officeDocument/2006/relationships" xmlns:w="http://schemas.openxmlformats.org/wordprocessingml/2006/main" xmlns:w14="http://schemas.microsoft.com/office/word/2010/wordml" xmlns:w15="http://schemas.microsoft.com/office/word/2012/wordml" xmlns:w16cex="http://schemas.microsoft.com/office/word/2018/wordml/cex" xmlns:w16cid="http://schemas.microsoft.com/office/word/2016/wordml/cid" xmlns:w16="http://schemas.microsoft.com/office/word/2018/wordml" xmlns:w16sdtdh="http://schemas.microsoft.com/office/word/2020/wordml/sdtdatahash" xmlns:w16se="http://schemas.microsoft.com/office/word/2015/wordml/symex" mc:Ignorable="w14 w15 w16se w16cid w16 w16cex w16sdtdh">
   <w:docDefaults>
     <w:rPrDefault>
       <w:rPr>

</xml_diff>